<commit_message>
updated with gtsummary table 1
</commit_message>
<xml_diff>
--- a/Checklist for RMRWR Chapters.docx
+++ b/Checklist for RMRWR Chapters.docx
@@ -1,6 +1,6 @@
 
 <file path=word/document.xml><?xml version="1.0" encoding="utf-8"?>
-<w:document xmlns:wpc="http://schemas.microsoft.com/office/word/2010/wordprocessingCanvas" xmlns:cx="http://schemas.microsoft.com/office/drawing/2014/chartex" xmlns:cx1="http://schemas.microsoft.com/office/drawing/2015/9/8/chartex" xmlns:cx2="http://schemas.microsoft.com/office/drawing/2015/10/21/chartex" xmlns:cx3="http://schemas.microsoft.com/office/drawing/2016/5/9/chartex" xmlns:cx4="http://schemas.microsoft.com/office/drawing/2016/5/10/chartex" xmlns:cx5="http://schemas.microsoft.com/office/drawing/2016/5/11/chartex" xmlns:cx6="http://schemas.microsoft.com/office/drawing/2016/5/12/chartex" xmlns:cx7="http://schemas.microsoft.com/office/drawing/2016/5/13/chartex" xmlns:cx8="http://schemas.microsoft.com/office/drawing/2016/5/14/chartex" xmlns:mc="http://schemas.openxmlformats.org/markup-compatibility/2006" xmlns:aink="http://schemas.microsoft.com/office/drawing/2016/ink" xmlns:am3d="http://schemas.microsoft.com/office/drawing/2017/model3d" xmlns:o="urn:schemas-microsoft-com:office:office" xmlns:oel="http://schemas.microsoft.com/office/2019/extlst" xmlns:r="http://schemas.openxmlformats.org/officeDocument/2006/relationships" xmlns:m="http://schemas.openxmlformats.org/officeDocument/2006/math" xmlns:v="urn:schemas-microsoft-com:vml" xmlns:wp14="http://schemas.microsoft.com/office/word/2010/wordprocessingDrawing" xmlns:wp="http://schemas.openxmlformats.org/drawingml/2006/wordprocessingDrawing" xmlns:w10="urn:schemas-microsoft-com:office:word" xmlns:w="http://schemas.openxmlformats.org/wordprocessingml/2006/main" xmlns:w14="http://schemas.microsoft.com/office/word/2010/wordml" xmlns:w15="http://schemas.microsoft.com/office/word/2012/wordml" xmlns:w16cex="http://schemas.microsoft.com/office/word/2018/wordml/cex" xmlns:w16cid="http://schemas.microsoft.com/office/word/2016/wordml/cid" xmlns:w16="http://schemas.microsoft.com/office/word/2018/wordml" xmlns:w16du="http://schemas.microsoft.com/office/word/2023/wordml/word16du" xmlns:w16sdtdh="http://schemas.microsoft.com/office/word/2020/wordml/sdtdatahash" xmlns:w16se="http://schemas.microsoft.com/office/word/2015/wordml/symex" xmlns:wpg="http://schemas.microsoft.com/office/word/2010/wordprocessingGroup" xmlns:wpi="http://schemas.microsoft.com/office/word/2010/wordprocessingInk" xmlns:wne="http://schemas.microsoft.com/office/word/2006/wordml" xmlns:wps="http://schemas.microsoft.com/office/word/2010/wordprocessingShape" mc:Ignorable="w14 w15 w16se w16cid w16 w16cex w16sdtdh w16du wp14">
+<w:document xmlns:wpc="http://schemas.microsoft.com/office/word/2010/wordprocessingCanvas" xmlns:cx="http://schemas.microsoft.com/office/drawing/2014/chartex" xmlns:cx1="http://schemas.microsoft.com/office/drawing/2015/9/8/chartex" xmlns:cx2="http://schemas.microsoft.com/office/drawing/2015/10/21/chartex" xmlns:cx3="http://schemas.microsoft.com/office/drawing/2016/5/9/chartex" xmlns:cx4="http://schemas.microsoft.com/office/drawing/2016/5/10/chartex" xmlns:cx5="http://schemas.microsoft.com/office/drawing/2016/5/11/chartex" xmlns:cx6="http://schemas.microsoft.com/office/drawing/2016/5/12/chartex" xmlns:cx7="http://schemas.microsoft.com/office/drawing/2016/5/13/chartex" xmlns:cx8="http://schemas.microsoft.com/office/drawing/2016/5/14/chartex" xmlns:mc="http://schemas.openxmlformats.org/markup-compatibility/2006" xmlns:aink="http://schemas.microsoft.com/office/drawing/2016/ink" xmlns:am3d="http://schemas.microsoft.com/office/drawing/2017/model3d" xmlns:o="urn:schemas-microsoft-com:office:office" xmlns:oel="http://schemas.microsoft.com/office/2019/extlst" xmlns:r="http://schemas.openxmlformats.org/officeDocument/2006/relationships" xmlns:m="http://schemas.openxmlformats.org/officeDocument/2006/math" xmlns:v="urn:schemas-microsoft-com:vml" xmlns:wp14="http://schemas.microsoft.com/office/word/2010/wordprocessingDrawing" xmlns:wp="http://schemas.openxmlformats.org/drawingml/2006/wordprocessingDrawing" xmlns:w10="urn:schemas-microsoft-com:office:word" xmlns:w="http://schemas.openxmlformats.org/wordprocessingml/2006/main" xmlns:w14="http://schemas.microsoft.com/office/word/2010/wordml" xmlns:w15="http://schemas.microsoft.com/office/word/2012/wordml" xmlns:w16cex="http://schemas.microsoft.com/office/word/2018/wordml/cex" xmlns:w16cid="http://schemas.microsoft.com/office/word/2016/wordml/cid" xmlns:w16="http://schemas.microsoft.com/office/word/2018/wordml" xmlns:w16du="http://schemas.microsoft.com/office/word/2023/wordml/word16du" xmlns:w16sdtdh="http://schemas.microsoft.com/office/word/2020/wordml/sdtdatahash" xmlns:w16sdtfl="http://schemas.microsoft.com/office/word/2024/wordml/sdtformatlock" xmlns:w16se="http://schemas.microsoft.com/office/word/2015/wordml/symex" xmlns:wpg="http://schemas.microsoft.com/office/word/2010/wordprocessingGroup" xmlns:wpi="http://schemas.microsoft.com/office/word/2010/wordprocessingInk" xmlns:wne="http://schemas.microsoft.com/office/word/2006/wordml" xmlns:wps="http://schemas.microsoft.com/office/word/2010/wordprocessingShape" mc:Ignorable="w14 w15 w16se w16cid w16 w16cex w16sdtdh w16sdtfl w16du wp14">
   <w:body>
     <w:p>
       <w:r>
@@ -17,7 +17,26 @@
         </w:numPr>
       </w:pPr>
       <w:r>
-        <w:t>Which pathway, number in that path?</w:t>
+        <w:t xml:space="preserve">Move to quarto </w:t>
+      </w:r>
+      <w:proofErr w:type="spellStart"/>
+      <w:r>
+        <w:t>qmd</w:t>
+      </w:r>
+      <w:proofErr w:type="spellEnd"/>
+      <w:r>
+        <w:t xml:space="preserve"> and quarto-pub</w:t>
+      </w:r>
+      <w:r>
+        <w:t xml:space="preserve"> (install quarto-</w:t>
+      </w:r>
+      <w:proofErr w:type="spellStart"/>
+      <w:r>
+        <w:t>webr</w:t>
+      </w:r>
+      <w:proofErr w:type="spellEnd"/>
+      <w:r>
+        <w:t xml:space="preserve"> extension)</w:t>
       </w:r>
     </w:p>
     <w:p>
@@ -29,7 +48,26 @@
         </w:numPr>
       </w:pPr>
       <w:r>
-        <w:t>Objectives</w:t>
+        <w:t xml:space="preserve">Code chunks with </w:t>
+      </w:r>
+      <w:proofErr w:type="spellStart"/>
+      <w:r>
+        <w:t>webr</w:t>
+      </w:r>
+      <w:proofErr w:type="spellEnd"/>
+      <w:r>
+        <w:t xml:space="preserve">-r  </w:t>
+      </w:r>
+      <w:hyperlink r:id="rId5" w:history="1">
+        <w:r>
+          <w:rPr>
+            <w:rStyle w:val="Hyperlink"/>
+          </w:rPr>
+          <w:t>https://quarto-webr.thecoatlessprofessor.com/qwebr-first-steps.html</w:t>
+        </w:r>
+      </w:hyperlink>
+      <w:r>
+        <w:t xml:space="preserve">  </w:t>
       </w:r>
     </w:p>
     <w:p>
@@ -41,7 +79,7 @@
         </w:numPr>
       </w:pPr>
       <w:r>
-        <w:t>Packages needed</w:t>
+        <w:t>Which pathway, number in that path?</w:t>
       </w:r>
     </w:p>
     <w:p>
@@ -52,11 +90,67 @@
           <w:numId w:val="2"/>
         </w:numPr>
       </w:pPr>
+      <w:r>
+        <w:t>Objectives</w:t>
+      </w:r>
+    </w:p>
+    <w:p>
+      <w:pPr>
+        <w:pStyle w:val="ListParagraph"/>
+        <w:numPr>
+          <w:ilvl w:val="0"/>
+          <w:numId w:val="2"/>
+        </w:numPr>
+      </w:pPr>
+      <w:r>
+        <w:t>Packages needed</w:t>
+      </w:r>
+    </w:p>
+    <w:p>
+      <w:pPr>
+        <w:pStyle w:val="ListParagraph"/>
+        <w:numPr>
+          <w:ilvl w:val="0"/>
+          <w:numId w:val="2"/>
+        </w:numPr>
+      </w:pPr>
       <w:proofErr w:type="spellStart"/>
       <w:r>
         <w:t>Webexercises</w:t>
       </w:r>
       <w:proofErr w:type="spellEnd"/>
+    </w:p>
+    <w:p>
+      <w:pPr>
+        <w:pStyle w:val="ListParagraph"/>
+        <w:numPr>
+          <w:ilvl w:val="0"/>
+          <w:numId w:val="2"/>
+        </w:numPr>
+      </w:pPr>
+      <w:r>
+        <w:t>Remove flipbooks</w:t>
+      </w:r>
+    </w:p>
+    <w:p>
+      <w:pPr>
+        <w:pStyle w:val="ListParagraph"/>
+        <w:numPr>
+          <w:ilvl w:val="0"/>
+          <w:numId w:val="2"/>
+        </w:numPr>
+      </w:pPr>
+      <w:r>
+        <w:t xml:space="preserve">Use </w:t>
+      </w:r>
+      <w:proofErr w:type="spellStart"/>
+      <w:r>
+        <w:t>wasm</w:t>
+      </w:r>
+      <w:proofErr w:type="spellEnd"/>
+      <w:r>
+        <w:t xml:space="preserve"> instead of shiny apps</w:t>
+      </w:r>
     </w:p>
     <w:p>
       <w:pPr>
@@ -114,7 +208,7 @@
 </file>
 
 <file path=word/numbering.xml><?xml version="1.0" encoding="utf-8"?>
-<w:numbering xmlns:wpc="http://schemas.microsoft.com/office/word/2010/wordprocessingCanvas" xmlns:cx="http://schemas.microsoft.com/office/drawing/2014/chartex" xmlns:cx1="http://schemas.microsoft.com/office/drawing/2015/9/8/chartex" xmlns:cx2="http://schemas.microsoft.com/office/drawing/2015/10/21/chartex" xmlns:cx3="http://schemas.microsoft.com/office/drawing/2016/5/9/chartex" xmlns:cx4="http://schemas.microsoft.com/office/drawing/2016/5/10/chartex" xmlns:cx5="http://schemas.microsoft.com/office/drawing/2016/5/11/chartex" xmlns:cx6="http://schemas.microsoft.com/office/drawing/2016/5/12/chartex" xmlns:cx7="http://schemas.microsoft.com/office/drawing/2016/5/13/chartex" xmlns:cx8="http://schemas.microsoft.com/office/drawing/2016/5/14/chartex" xmlns:mc="http://schemas.openxmlformats.org/markup-compatibility/2006" xmlns:aink="http://schemas.microsoft.com/office/drawing/2016/ink" xmlns:am3d="http://schemas.microsoft.com/office/drawing/2017/model3d" xmlns:o="urn:schemas-microsoft-com:office:office" xmlns:oel="http://schemas.microsoft.com/office/2019/extlst" xmlns:r="http://schemas.openxmlformats.org/officeDocument/2006/relationships" xmlns:m="http://schemas.openxmlformats.org/officeDocument/2006/math" xmlns:v="urn:schemas-microsoft-com:vml" xmlns:wp14="http://schemas.microsoft.com/office/word/2010/wordprocessingDrawing" xmlns:wp="http://schemas.openxmlformats.org/drawingml/2006/wordprocessingDrawing" xmlns:w10="urn:schemas-microsoft-com:office:word" xmlns:w="http://schemas.openxmlformats.org/wordprocessingml/2006/main" xmlns:w14="http://schemas.microsoft.com/office/word/2010/wordml" xmlns:w15="http://schemas.microsoft.com/office/word/2012/wordml" xmlns:w16cex="http://schemas.microsoft.com/office/word/2018/wordml/cex" xmlns:w16cid="http://schemas.microsoft.com/office/word/2016/wordml/cid" xmlns:w16="http://schemas.microsoft.com/office/word/2018/wordml" xmlns:w16du="http://schemas.microsoft.com/office/word/2023/wordml/word16du" xmlns:w16sdtdh="http://schemas.microsoft.com/office/word/2020/wordml/sdtdatahash" xmlns:w16se="http://schemas.microsoft.com/office/word/2015/wordml/symex" xmlns:wpg="http://schemas.microsoft.com/office/word/2010/wordprocessingGroup" xmlns:wpi="http://schemas.microsoft.com/office/word/2010/wordprocessingInk" xmlns:wne="http://schemas.microsoft.com/office/word/2006/wordml" xmlns:wps="http://schemas.microsoft.com/office/word/2010/wordprocessingShape" mc:Ignorable="w14 w15 w16se w16cid w16 w16cex w16sdtdh w16du wp14">
+<w:numbering xmlns:wpc="http://schemas.microsoft.com/office/word/2010/wordprocessingCanvas" xmlns:cx="http://schemas.microsoft.com/office/drawing/2014/chartex" xmlns:cx1="http://schemas.microsoft.com/office/drawing/2015/9/8/chartex" xmlns:cx2="http://schemas.microsoft.com/office/drawing/2015/10/21/chartex" xmlns:cx3="http://schemas.microsoft.com/office/drawing/2016/5/9/chartex" xmlns:cx4="http://schemas.microsoft.com/office/drawing/2016/5/10/chartex" xmlns:cx5="http://schemas.microsoft.com/office/drawing/2016/5/11/chartex" xmlns:cx6="http://schemas.microsoft.com/office/drawing/2016/5/12/chartex" xmlns:cx7="http://schemas.microsoft.com/office/drawing/2016/5/13/chartex" xmlns:cx8="http://schemas.microsoft.com/office/drawing/2016/5/14/chartex" xmlns:mc="http://schemas.openxmlformats.org/markup-compatibility/2006" xmlns:aink="http://schemas.microsoft.com/office/drawing/2016/ink" xmlns:am3d="http://schemas.microsoft.com/office/drawing/2017/model3d" xmlns:o="urn:schemas-microsoft-com:office:office" xmlns:oel="http://schemas.microsoft.com/office/2019/extlst" xmlns:r="http://schemas.openxmlformats.org/officeDocument/2006/relationships" xmlns:m="http://schemas.openxmlformats.org/officeDocument/2006/math" xmlns:v="urn:schemas-microsoft-com:vml" xmlns:wp14="http://schemas.microsoft.com/office/word/2010/wordprocessingDrawing" xmlns:wp="http://schemas.openxmlformats.org/drawingml/2006/wordprocessingDrawing" xmlns:w10="urn:schemas-microsoft-com:office:word" xmlns:w="http://schemas.openxmlformats.org/wordprocessingml/2006/main" xmlns:w14="http://schemas.microsoft.com/office/word/2010/wordml" xmlns:w15="http://schemas.microsoft.com/office/word/2012/wordml" xmlns:w16cex="http://schemas.microsoft.com/office/word/2018/wordml/cex" xmlns:w16cid="http://schemas.microsoft.com/office/word/2016/wordml/cid" xmlns:w16="http://schemas.microsoft.com/office/word/2018/wordml" xmlns:w16du="http://schemas.microsoft.com/office/word/2023/wordml/word16du" xmlns:w16sdtdh="http://schemas.microsoft.com/office/word/2020/wordml/sdtdatahash" xmlns:w16sdtfl="http://schemas.microsoft.com/office/word/2024/wordml/sdtformatlock" xmlns:w16se="http://schemas.microsoft.com/office/word/2015/wordml/symex" xmlns:wpg="http://schemas.microsoft.com/office/word/2010/wordprocessingGroup" xmlns:wpi="http://schemas.microsoft.com/office/word/2010/wordprocessingInk" xmlns:wne="http://schemas.microsoft.com/office/word/2006/wordml" xmlns:wps="http://schemas.microsoft.com/office/word/2010/wordprocessingShape" mc:Ignorable="w14 w15 w16se w16cid w16 w16cex w16sdtdh w16sdtfl w16du wp14">
   <w:abstractNum w:abstractNumId="0" w15:restartNumberingAfterBreak="0">
     <w:nsid w:val="71BF09CD"/>
     <w:multiLevelType w:val="multilevel"/>
@@ -366,7 +460,7 @@
 </file>
 
 <file path=word/styles.xml><?xml version="1.0" encoding="utf-8"?>
-<w:styles xmlns:mc="http://schemas.openxmlformats.org/markup-compatibility/2006" xmlns:r="http://schemas.openxmlformats.org/officeDocument/2006/relationships" xmlns:w="http://schemas.openxmlformats.org/wordprocessingml/2006/main" xmlns:w14="http://schemas.microsoft.com/office/word/2010/wordml" xmlns:w15="http://schemas.microsoft.com/office/word/2012/wordml" xmlns:w16cex="http://schemas.microsoft.com/office/word/2018/wordml/cex" xmlns:w16cid="http://schemas.microsoft.com/office/word/2016/wordml/cid" xmlns:w16="http://schemas.microsoft.com/office/word/2018/wordml" xmlns:w16du="http://schemas.microsoft.com/office/word/2023/wordml/word16du" xmlns:w16sdtdh="http://schemas.microsoft.com/office/word/2020/wordml/sdtdatahash" xmlns:w16se="http://schemas.microsoft.com/office/word/2015/wordml/symex" mc:Ignorable="w14 w15 w16se w16cid w16 w16cex w16sdtdh w16du">
+<w:styles xmlns:mc="http://schemas.openxmlformats.org/markup-compatibility/2006" xmlns:r="http://schemas.openxmlformats.org/officeDocument/2006/relationships" xmlns:w="http://schemas.openxmlformats.org/wordprocessingml/2006/main" xmlns:w14="http://schemas.microsoft.com/office/word/2010/wordml" xmlns:w15="http://schemas.microsoft.com/office/word/2012/wordml" xmlns:w16cex="http://schemas.microsoft.com/office/word/2018/wordml/cex" xmlns:w16cid="http://schemas.microsoft.com/office/word/2016/wordml/cid" xmlns:w16="http://schemas.microsoft.com/office/word/2018/wordml" xmlns:w16du="http://schemas.microsoft.com/office/word/2023/wordml/word16du" xmlns:w16sdtdh="http://schemas.microsoft.com/office/word/2020/wordml/sdtdatahash" xmlns:w16sdtfl="http://schemas.microsoft.com/office/word/2024/wordml/sdtformatlock" xmlns:w16se="http://schemas.microsoft.com/office/word/2015/wordml/symex" mc:Ignorable="w14 w15 w16se w16cid w16 w16cex w16sdtdh w16sdtfl w16du">
   <w:docDefaults>
     <w:rPrDefault>
       <w:rPr>
@@ -1284,6 +1378,27 @@
       <w:spacing w:val="5"/>
     </w:rPr>
   </w:style>
+  <w:style w:type="character" w:styleId="Hyperlink">
+    <w:name w:val="Hyperlink"/>
+    <w:basedOn w:val="DefaultParagraphFont"/>
+    <w:uiPriority w:val="99"/>
+    <w:unhideWhenUsed/>
+    <w:rsid w:val="009227D8"/>
+    <w:rPr>
+      <w:color w:val="467886" w:themeColor="hyperlink"/>
+      <w:u w:val="single"/>
+    </w:rPr>
+  </w:style>
+  <w:style w:type="character" w:styleId="UnresolvedMention">
+    <w:name w:val="Unresolved Mention"/>
+    <w:basedOn w:val="DefaultParagraphFont"/>
+    <w:uiPriority w:val="99"/>
+    <w:rsid w:val="009227D8"/>
+    <w:rPr>
+      <w:color w:val="605E5C"/>
+      <w:shd w:val="clear" w:color="auto" w:fill="E1DFDD"/>
+    </w:rPr>
+  </w:style>
 </w:styles>
 </file>
 

</xml_diff>